<commit_message>
doc for 2 errors
</commit_message>
<xml_diff>
--- a/doc/Lab08.docx
+++ b/doc/Lab08.docx
@@ -832,6 +832,7 @@
         </w:rPr>
         <w:t>增加对</w:t>
       </w:r>
+      <w:proofErr w:type="spellStart"/>
       <w:r>
         <w:rPr>
           <w:rFonts w:ascii="Times New Roman" w:eastAsia="宋体" w:hAnsi="Times New Roman" w:hint="eastAsia"/>
@@ -839,6 +840,7 @@
         </w:rPr>
         <w:t>eret</w:t>
       </w:r>
+      <w:proofErr w:type="spellEnd"/>
       <w:r>
         <w:rPr>
           <w:rFonts w:ascii="Times New Roman" w:eastAsia="宋体" w:hAnsi="Times New Roman" w:hint="eastAsia"/>
@@ -874,6 +876,7 @@
         </w:rPr>
         <w:t>、</w:t>
       </w:r>
+      <w:proofErr w:type="spellStart"/>
       <w:r>
         <w:rPr>
           <w:rFonts w:ascii="Times New Roman" w:eastAsia="宋体" w:hAnsi="Times New Roman" w:hint="eastAsia"/>
@@ -881,6 +884,7 @@
         </w:rPr>
         <w:t>syscall</w:t>
       </w:r>
+      <w:proofErr w:type="spellEnd"/>
       <w:r>
         <w:rPr>
           <w:rFonts w:ascii="Times New Roman" w:eastAsia="宋体" w:hAnsi="Times New Roman" w:hint="eastAsia"/>
@@ -1160,6 +1164,7 @@
         </w:rPr>
         <w:t>通过</w:t>
       </w:r>
+      <w:proofErr w:type="spellStart"/>
       <w:r>
         <w:rPr>
           <w:rFonts w:ascii="Times New Roman" w:eastAsia="宋体" w:hAnsi="Times New Roman" w:hint="eastAsia"/>
@@ -1167,6 +1172,7 @@
         </w:rPr>
         <w:t>alu</w:t>
       </w:r>
+      <w:proofErr w:type="spellEnd"/>
       <w:r>
         <w:rPr>
           <w:rFonts w:ascii="Times New Roman" w:eastAsia="宋体" w:hAnsi="Times New Roman" w:hint="eastAsia"/>
@@ -1275,6 +1281,7 @@
         </w:rPr>
         <w:t>；产生根据</w:t>
       </w:r>
+      <w:proofErr w:type="spellStart"/>
       <w:r>
         <w:rPr>
           <w:rFonts w:ascii="Times New Roman" w:eastAsia="宋体" w:hAnsi="Times New Roman" w:hint="eastAsia"/>
@@ -1282,6 +1289,7 @@
         </w:rPr>
         <w:t>ip</w:t>
       </w:r>
+      <w:proofErr w:type="spellEnd"/>
       <w:r>
         <w:rPr>
           <w:rFonts w:ascii="Times New Roman" w:eastAsia="宋体" w:hAnsi="Times New Roman" w:hint="eastAsia"/>
@@ -1369,6 +1377,7 @@
         </w:rPr>
         <w:t>级</w:t>
       </w:r>
+      <w:proofErr w:type="spellStart"/>
       <w:r>
         <w:rPr>
           <w:rFonts w:ascii="Times New Roman" w:eastAsia="宋体" w:hAnsi="Times New Roman" w:hint="eastAsia"/>
@@ -1376,6 +1385,7 @@
         </w:rPr>
         <w:t>nextpc</w:t>
       </w:r>
+      <w:proofErr w:type="spellEnd"/>
       <w:r>
         <w:rPr>
           <w:rFonts w:ascii="Times New Roman" w:eastAsia="宋体" w:hAnsi="Times New Roman" w:hint="eastAsia"/>
@@ -1383,6 +1393,7 @@
         </w:rPr>
         <w:t>的多选器信号</w:t>
       </w:r>
+      <w:proofErr w:type="spellStart"/>
       <w:r>
         <w:rPr>
           <w:rFonts w:ascii="Times New Roman" w:eastAsia="宋体" w:hAnsi="Times New Roman"/>
@@ -1390,6 +1401,7 @@
         </w:rPr>
         <w:t>exc_eret_bus</w:t>
       </w:r>
+      <w:proofErr w:type="spellEnd"/>
       <w:r>
         <w:rPr>
           <w:rFonts w:ascii="Times New Roman" w:eastAsia="宋体" w:hAnsi="Times New Roman" w:hint="eastAsia"/>
@@ -1421,6 +1433,7 @@
         </w:rPr>
         <w:t>、在</w:t>
       </w:r>
+      <w:proofErr w:type="spellStart"/>
       <w:r>
         <w:rPr>
           <w:rFonts w:ascii="Times New Roman" w:eastAsia="宋体" w:hAnsi="Times New Roman"/>
@@ -1428,6 +1441,7 @@
         </w:rPr>
         <w:t>br_bus</w:t>
       </w:r>
+      <w:proofErr w:type="spellEnd"/>
       <w:r>
         <w:rPr>
           <w:rFonts w:ascii="Times New Roman" w:eastAsia="宋体" w:hAnsi="Times New Roman" w:hint="eastAsia"/>
@@ -1435,6 +1449,7 @@
         </w:rPr>
         <w:t>中增加</w:t>
       </w:r>
+      <w:proofErr w:type="spellStart"/>
       <w:r>
         <w:rPr>
           <w:rFonts w:ascii="Times New Roman" w:eastAsia="宋体" w:hAnsi="Times New Roman" w:hint="eastAsia"/>
@@ -1442,6 +1457,7 @@
         </w:rPr>
         <w:t>is_bd</w:t>
       </w:r>
+      <w:proofErr w:type="spellEnd"/>
       <w:r>
         <w:rPr>
           <w:rFonts w:ascii="Times New Roman" w:eastAsia="宋体" w:hAnsi="Times New Roman" w:hint="eastAsia"/>
@@ -1484,6 +1500,7 @@
         </w:rPr>
         <w:t>级的指令做上标记</w:t>
       </w:r>
+      <w:proofErr w:type="spellStart"/>
       <w:r>
         <w:rPr>
           <w:rFonts w:ascii="Times New Roman" w:eastAsia="宋体" w:hAnsi="Times New Roman" w:hint="eastAsia"/>
@@ -1491,6 +1508,7 @@
         </w:rPr>
         <w:t>if_bd</w:t>
       </w:r>
+      <w:proofErr w:type="spellEnd"/>
       <w:r>
         <w:rPr>
           <w:rFonts w:ascii="Times New Roman" w:eastAsia="宋体" w:hAnsi="Times New Roman" w:hint="eastAsia"/>
@@ -1568,6 +1586,7 @@
         </w:rPr>
         <w:t>、当</w:t>
       </w:r>
+      <w:proofErr w:type="spellStart"/>
       <w:r>
         <w:rPr>
           <w:rFonts w:ascii="Times New Roman" w:eastAsia="宋体" w:hAnsi="Times New Roman" w:hint="eastAsia"/>
@@ -1575,6 +1594,7 @@
         </w:rPr>
         <w:t>es</w:t>
       </w:r>
+      <w:proofErr w:type="spellEnd"/>
       <w:r>
         <w:rPr>
           <w:rFonts w:ascii="Times New Roman" w:eastAsia="宋体" w:hAnsi="Times New Roman" w:hint="eastAsia"/>
@@ -1582,6 +1602,7 @@
         </w:rPr>
         <w:t>、</w:t>
       </w:r>
+      <w:proofErr w:type="spellStart"/>
       <w:r>
         <w:rPr>
           <w:rFonts w:ascii="Times New Roman" w:eastAsia="宋体" w:hAnsi="Times New Roman" w:hint="eastAsia"/>
@@ -1589,6 +1610,7 @@
         </w:rPr>
         <w:t>ms</w:t>
       </w:r>
+      <w:proofErr w:type="spellEnd"/>
       <w:r>
         <w:rPr>
           <w:rFonts w:ascii="Times New Roman" w:eastAsia="宋体" w:hAnsi="Times New Roman" w:hint="eastAsia"/>
@@ -1596,6 +1618,7 @@
         </w:rPr>
         <w:t>、</w:t>
       </w:r>
+      <w:proofErr w:type="spellStart"/>
       <w:r>
         <w:rPr>
           <w:rFonts w:ascii="Times New Roman" w:eastAsia="宋体" w:hAnsi="Times New Roman" w:hint="eastAsia"/>
@@ -1603,6 +1626,7 @@
         </w:rPr>
         <w:t>ws</w:t>
       </w:r>
+      <w:proofErr w:type="spellEnd"/>
       <w:r>
         <w:rPr>
           <w:rFonts w:ascii="Times New Roman" w:eastAsia="宋体" w:hAnsi="Times New Roman" w:hint="eastAsia"/>
@@ -1610,6 +1634,7 @@
         </w:rPr>
         <w:t>为例外或</w:t>
       </w:r>
+      <w:proofErr w:type="spellStart"/>
       <w:r>
         <w:rPr>
           <w:rFonts w:ascii="Times New Roman" w:eastAsia="宋体" w:hAnsi="Times New Roman" w:hint="eastAsia"/>
@@ -1617,6 +1642,7 @@
         </w:rPr>
         <w:t>eret</w:t>
       </w:r>
+      <w:proofErr w:type="spellEnd"/>
       <w:r>
         <w:rPr>
           <w:rFonts w:ascii="Times New Roman" w:eastAsia="宋体" w:hAnsi="Times New Roman" w:hint="eastAsia"/>
@@ -1650,7 +1676,37 @@
           <w:rFonts w:ascii="Times New Roman" w:eastAsia="宋体" w:hAnsi="Times New Roman" w:hint="eastAsia"/>
           <w:color w:val="FF0000"/>
         </w:rPr>
-        <w:t>寄存器的更新。</w:t>
+        <w:t>寄存器的更新</w:t>
+      </w:r>
+      <w:r>
+        <w:rPr>
+          <w:rFonts w:ascii="Times New Roman" w:eastAsia="宋体" w:hAnsi="Times New Roman" w:hint="eastAsia"/>
+          <w:color w:val="FF0000"/>
+        </w:rPr>
+        <w:t>以及</w:t>
+      </w:r>
+      <w:proofErr w:type="spellStart"/>
+      <w:r>
+        <w:rPr>
+          <w:rFonts w:ascii="Times New Roman" w:eastAsia="宋体" w:hAnsi="Times New Roman" w:hint="eastAsia"/>
+          <w:color w:val="FF0000"/>
+        </w:rPr>
+        <w:t>sram</w:t>
+      </w:r>
+      <w:proofErr w:type="spellEnd"/>
+      <w:r>
+        <w:rPr>
+          <w:rFonts w:ascii="Times New Roman" w:eastAsia="宋体" w:hAnsi="Times New Roman" w:hint="eastAsia"/>
+          <w:color w:val="FF0000"/>
+        </w:rPr>
+        <w:t>的写</w:t>
+      </w:r>
+      <w:r>
+        <w:rPr>
+          <w:rFonts w:ascii="Times New Roman" w:eastAsia="宋体" w:hAnsi="Times New Roman" w:hint="eastAsia"/>
+          <w:color w:val="FF0000"/>
+        </w:rPr>
+        <w:t>。</w:t>
       </w:r>
     </w:p>
     <w:p>
@@ -2699,6 +2755,7 @@
                 <w:sz w:val="18"/>
               </w:rPr>
             </w:pPr>
+            <w:proofErr w:type="spellStart"/>
             <w:r>
               <w:rPr>
                 <w:rFonts w:ascii="Times New Roman" w:eastAsia="宋体" w:hAnsi="Calibri" w:cs="Times New Roman"/>
@@ -2713,6 +2770,7 @@
               </w:rPr>
               <w:t>_type</w:t>
             </w:r>
+            <w:proofErr w:type="spellEnd"/>
           </w:p>
         </w:tc>
         <w:tc>
@@ -2990,6 +3048,7 @@
                 <w:sz w:val="18"/>
               </w:rPr>
             </w:pPr>
+            <w:proofErr w:type="spellStart"/>
             <w:r>
               <w:rPr>
                 <w:rFonts w:ascii="Times New Roman" w:eastAsia="宋体" w:hAnsi="Calibri" w:cs="Times New Roman"/>
@@ -3011,6 +3070,7 @@
               </w:rPr>
               <w:t>_slot</w:t>
             </w:r>
+            <w:proofErr w:type="spellEnd"/>
           </w:p>
         </w:tc>
         <w:tc>
@@ -3152,6 +3212,7 @@
                 <w:sz w:val="18"/>
               </w:rPr>
             </w:pPr>
+            <w:proofErr w:type="spellStart"/>
             <w:r>
               <w:rPr>
                 <w:rFonts w:ascii="Times New Roman" w:eastAsia="宋体" w:hAnsi="Calibri" w:cs="Times New Roman"/>
@@ -3159,6 +3220,7 @@
               </w:rPr>
               <w:t>int_num</w:t>
             </w:r>
+            <w:proofErr w:type="spellEnd"/>
           </w:p>
         </w:tc>
         <w:tc>
@@ -3293,6 +3355,7 @@
                 <w:sz w:val="18"/>
               </w:rPr>
             </w:pPr>
+            <w:proofErr w:type="spellStart"/>
             <w:r>
               <w:rPr>
                 <w:rFonts w:ascii="Times New Roman" w:eastAsia="宋体" w:hAnsi="Calibri" w:cs="Times New Roman"/>
@@ -3300,6 +3363,7 @@
               </w:rPr>
               <w:t>bad_vaddr</w:t>
             </w:r>
+            <w:proofErr w:type="spellEnd"/>
           </w:p>
         </w:tc>
         <w:tc>
@@ -3581,6 +3645,7 @@
                 <w:sz w:val="18"/>
               </w:rPr>
             </w:pPr>
+            <w:proofErr w:type="spellStart"/>
             <w:r>
               <w:rPr>
                 <w:rFonts w:ascii="Times New Roman" w:eastAsia="宋体" w:hAnsi="Calibri" w:cs="Times New Roman"/>
@@ -3588,6 +3653,7 @@
               </w:rPr>
               <w:t>int_happen</w:t>
             </w:r>
+            <w:proofErr w:type="spellEnd"/>
           </w:p>
         </w:tc>
         <w:tc>
@@ -3720,12 +3786,21 @@
                 <w:sz w:val="18"/>
               </w:rPr>
             </w:pPr>
+            <w:proofErr w:type="spellStart"/>
             <w:r>
               <w:rPr>
                 <w:rFonts w:ascii="Times New Roman" w:eastAsia="宋体" w:hAnsi="Calibri" w:cs="Times New Roman"/>
                 <w:sz w:val="18"/>
               </w:rPr>
-              <w:t xml:space="preserve">eret </w:t>
+              <w:t>eret</w:t>
+            </w:r>
+            <w:proofErr w:type="spellEnd"/>
+            <w:r>
+              <w:rPr>
+                <w:rFonts w:ascii="Times New Roman" w:eastAsia="宋体" w:hAnsi="Calibri" w:cs="Times New Roman"/>
+                <w:sz w:val="18"/>
+              </w:rPr>
+              <w:t xml:space="preserve"> </w:t>
             </w:r>
           </w:p>
         </w:tc>
@@ -3795,6 +3870,7 @@
                 <w:sz w:val="18"/>
               </w:rPr>
             </w:pPr>
+            <w:proofErr w:type="spellStart"/>
             <w:r>
               <w:rPr>
                 <w:rFonts w:ascii="Times New Roman" w:eastAsia="宋体" w:hAnsi="Calibri" w:cs="Times New Roman" w:hint="eastAsia"/>
@@ -3802,6 +3878,7 @@
               </w:rPr>
               <w:t>eret</w:t>
             </w:r>
+            <w:proofErr w:type="spellEnd"/>
             <w:r>
               <w:rPr>
                 <w:rFonts w:ascii="Times New Roman" w:eastAsia="宋体" w:hAnsi="Calibri" w:cs="Times New Roman" w:hint="eastAsia"/>
@@ -4271,6 +4348,7 @@
                 <w:sz w:val="18"/>
               </w:rPr>
             </w:pPr>
+            <w:proofErr w:type="spellStart"/>
             <w:r>
               <w:rPr>
                 <w:rFonts w:ascii="Times New Roman" w:eastAsia="宋体" w:hAnsi="Calibri" w:cs="Times New Roman"/>
@@ -4299,6 +4377,7 @@
               </w:rPr>
               <w:t>ode</w:t>
             </w:r>
+            <w:proofErr w:type="spellEnd"/>
           </w:p>
         </w:tc>
         <w:tc>
@@ -4403,6 +4482,7 @@
         </w:rPr>
         <w:t>每一位写的优先级为</w:t>
       </w:r>
+      <w:proofErr w:type="spellStart"/>
       <w:r>
         <w:rPr>
           <w:rFonts w:ascii="Times New Roman" w:eastAsia="宋体" w:hAnsi="Times New Roman" w:hint="eastAsia"/>
@@ -4410,6 +4490,7 @@
         </w:rPr>
         <w:t>rst</w:t>
       </w:r>
+      <w:proofErr w:type="spellEnd"/>
       <w:r>
         <w:rPr>
           <w:rFonts w:ascii="Times New Roman" w:eastAsia="宋体" w:hAnsi="Times New Roman" w:hint="eastAsia"/>
@@ -4480,6 +4561,7 @@
         </w:rPr>
         <w:t>，</w:t>
       </w:r>
+      <w:proofErr w:type="spellStart"/>
       <w:r>
         <w:rPr>
           <w:rFonts w:ascii="Times New Roman" w:eastAsia="宋体" w:hAnsi="Times New Roman"/>
@@ -4487,6 +4569,7 @@
         </w:rPr>
         <w:t>Cause_ti</w:t>
       </w:r>
+      <w:proofErr w:type="spellEnd"/>
       <w:r>
         <w:rPr>
           <w:rFonts w:ascii="Times New Roman" w:eastAsia="宋体" w:hAnsi="Times New Roman" w:hint="eastAsia"/>
@@ -4613,6 +4696,7 @@
         </w:rPr>
         <w:t>是否有待处理中断的</w:t>
       </w:r>
+      <w:proofErr w:type="spellStart"/>
       <w:r>
         <w:rPr>
           <w:rFonts w:ascii="Times New Roman" w:eastAsia="宋体" w:hAnsi="Times New Roman" w:hint="eastAsia"/>
@@ -4620,6 +4704,7 @@
         </w:rPr>
         <w:t>int_happen</w:t>
       </w:r>
+      <w:proofErr w:type="spellEnd"/>
       <w:r>
         <w:rPr>
           <w:rFonts w:ascii="Times New Roman" w:eastAsia="宋体" w:hAnsi="Times New Roman" w:hint="eastAsia"/>
@@ -4752,6 +4837,7 @@
         </w:rPr>
         <w:t>在</w:t>
       </w:r>
+      <w:proofErr w:type="spellStart"/>
       <w:r>
         <w:rPr>
           <w:rFonts w:ascii="Times New Roman" w:eastAsia="宋体" w:hAnsi="Times New Roman" w:hint="eastAsia"/>
@@ -4759,6 +4845,7 @@
         </w:rPr>
         <w:t>wb</w:t>
       </w:r>
+      <w:proofErr w:type="spellEnd"/>
       <w:r>
         <w:rPr>
           <w:rFonts w:ascii="Times New Roman" w:eastAsia="宋体" w:hAnsi="Times New Roman" w:hint="eastAsia"/>
@@ -4766,6 +4853,7 @@
         </w:rPr>
         <w:t>级有效并且有</w:t>
       </w:r>
+      <w:proofErr w:type="spellStart"/>
       <w:r>
         <w:rPr>
           <w:rFonts w:ascii="Times New Roman" w:eastAsia="宋体" w:hAnsi="Times New Roman" w:hint="eastAsia"/>
@@ -4773,6 +4861,7 @@
         </w:rPr>
         <w:t>wb</w:t>
       </w:r>
+      <w:proofErr w:type="spellEnd"/>
       <w:r>
         <w:rPr>
           <w:rFonts w:ascii="Times New Roman" w:eastAsia="宋体" w:hAnsi="Times New Roman" w:hint="eastAsia"/>
@@ -4818,6 +4907,7 @@
         </w:rPr>
         <w:t>把除取指以外的</w:t>
       </w:r>
+      <w:proofErr w:type="spellStart"/>
       <w:r>
         <w:rPr>
           <w:rFonts w:ascii="Times New Roman" w:eastAsia="宋体" w:hAnsi="Times New Roman" w:hint="eastAsia"/>
@@ -4825,6 +4915,7 @@
         </w:rPr>
         <w:t>Xs_valid</w:t>
       </w:r>
+      <w:proofErr w:type="spellEnd"/>
       <w:r>
         <w:rPr>
           <w:rFonts w:ascii="Times New Roman" w:eastAsia="宋体" w:hAnsi="Times New Roman" w:hint="eastAsia"/>
@@ -4846,6 +4937,7 @@
         </w:rPr>
         <w:t>。把取指的</w:t>
       </w:r>
+      <w:proofErr w:type="spellStart"/>
       <w:r>
         <w:rPr>
           <w:rFonts w:ascii="Times New Roman" w:eastAsia="宋体" w:hAnsi="Times New Roman" w:hint="eastAsia"/>
@@ -4853,6 +4945,7 @@
         </w:rPr>
         <w:t>fs_valid</w:t>
       </w:r>
+      <w:proofErr w:type="spellEnd"/>
       <w:r>
         <w:rPr>
           <w:rFonts w:ascii="Times New Roman" w:eastAsia="宋体" w:hAnsi="Times New Roman" w:hint="eastAsia"/>
@@ -4874,6 +4967,7 @@
         </w:rPr>
         <w:t>，并且下一个周期的</w:t>
       </w:r>
+      <w:proofErr w:type="spellStart"/>
       <w:r>
         <w:rPr>
           <w:rFonts w:ascii="Times New Roman" w:eastAsia="宋体" w:hAnsi="Times New Roman" w:hint="eastAsia"/>
@@ -4881,6 +4975,7 @@
         </w:rPr>
         <w:t>fs_pc</w:t>
       </w:r>
+      <w:proofErr w:type="spellEnd"/>
       <w:r>
         <w:rPr>
           <w:rFonts w:ascii="Times New Roman" w:eastAsia="宋体" w:hAnsi="Times New Roman" w:hint="eastAsia"/>
@@ -4888,6 +4983,7 @@
         </w:rPr>
         <w:t>更新为这个周期的</w:t>
       </w:r>
+      <w:proofErr w:type="spellStart"/>
       <w:r>
         <w:rPr>
           <w:rFonts w:ascii="Times New Roman" w:eastAsia="宋体" w:hAnsi="Times New Roman" w:hint="eastAsia"/>
@@ -4895,6 +4991,7 @@
         </w:rPr>
         <w:t>next_pc</w:t>
       </w:r>
+      <w:proofErr w:type="spellEnd"/>
       <w:r>
         <w:rPr>
           <w:rFonts w:ascii="Times New Roman" w:eastAsia="宋体" w:hAnsi="Times New Roman" w:hint="eastAsia"/>
@@ -4909,6 +5006,7 @@
         </w:rPr>
         <w:t>将</w:t>
       </w:r>
+      <w:proofErr w:type="spellStart"/>
       <w:r>
         <w:rPr>
           <w:rFonts w:ascii="Times New Roman" w:eastAsia="宋体" w:hAnsi="Times New Roman" w:hint="eastAsia"/>
@@ -4916,6 +5014,7 @@
         </w:rPr>
         <w:t>iram</w:t>
       </w:r>
+      <w:proofErr w:type="spellEnd"/>
       <w:r>
         <w:rPr>
           <w:rFonts w:ascii="Times New Roman" w:eastAsia="宋体" w:hAnsi="Times New Roman" w:hint="eastAsia"/>
@@ -4923,8 +5022,6 @@
         </w:rPr>
         <w:t>的读使能有效。</w:t>
       </w:r>
-      <w:bookmarkStart w:id="0" w:name="_GoBack"/>
-      <w:bookmarkEnd w:id="0"/>
     </w:p>
     <w:p>
       <w:pPr>
@@ -6556,73 +6653,1184 @@
     <w:p>
       <w:pPr>
         <w:rPr>
+          <w:rFonts w:ascii="Times New Roman" w:eastAsia="黑体" w:hAnsi="Times New Roman" w:hint="eastAsia"/>
+          <w:sz w:val="24"/>
+        </w:rPr>
+      </w:pPr>
+      <w:r>
+        <w:rPr>
+          <w:rFonts w:ascii="Times New Roman" w:eastAsia="黑体" w:hAnsi="Times New Roman" w:hint="eastAsia"/>
+          <w:sz w:val="24"/>
+        </w:rPr>
+        <w:t>2</w:t>
+      </w:r>
+      <w:r>
+        <w:rPr>
+          <w:rFonts w:ascii="Times New Roman" w:eastAsia="黑体" w:hAnsi="Times New Roman" w:hint="eastAsia"/>
+          <w:sz w:val="24"/>
+        </w:rPr>
+        <w:t>、</w:t>
+      </w:r>
+      <w:r>
+        <w:rPr>
+          <w:rFonts w:ascii="Times New Roman" w:eastAsia="黑体" w:hAnsi="Times New Roman" w:hint="eastAsia"/>
+          <w:sz w:val="24"/>
+        </w:rPr>
+        <w:t>错误</w:t>
+      </w:r>
+      <w:r>
+        <w:rPr>
           <w:rFonts w:ascii="Times New Roman" w:eastAsia="黑体" w:hAnsi="Times New Roman"/>
           <w:sz w:val="24"/>
         </w:rPr>
-      </w:pPr>
+        <w:t>2</w:t>
+      </w:r>
       <w:r>
         <w:rPr>
           <w:rFonts w:ascii="Times New Roman" w:eastAsia="黑体" w:hAnsi="Times New Roman" w:hint="eastAsia"/>
           <w:sz w:val="24"/>
         </w:rPr>
+        <w:t>：</w:t>
+      </w:r>
+      <w:r>
+        <w:rPr>
+          <w:rFonts w:ascii="Times New Roman" w:eastAsia="宋体" w:hAnsi="Times New Roman" w:hint="eastAsia"/>
+          <w:color w:val="FF0000"/>
+        </w:rPr>
+        <w:t>例外发生后</w:t>
+      </w:r>
+      <w:r>
+        <w:rPr>
+          <w:rFonts w:ascii="Times New Roman" w:eastAsia="宋体" w:hAnsi="Times New Roman" w:hint="eastAsia"/>
+          <w:color w:val="FF0000"/>
+        </w:rPr>
+        <w:t>load</w:t>
+      </w:r>
+      <w:r>
+        <w:rPr>
+          <w:rFonts w:ascii="Times New Roman" w:eastAsia="宋体" w:hAnsi="Times New Roman" w:hint="eastAsia"/>
+          <w:color w:val="FF0000"/>
+        </w:rPr>
+        <w:t>指令出错</w:t>
+      </w:r>
+    </w:p>
+    <w:p>
+      <w:pPr>
+        <w:rPr>
+          <w:rFonts w:ascii="Times New Roman" w:eastAsia="黑体" w:hAnsi="Times New Roman"/>
+        </w:rPr>
+      </w:pPr>
+      <w:r>
+        <w:rPr>
+          <w:rFonts w:ascii="Times New Roman" w:eastAsia="黑体" w:hAnsi="Times New Roman" w:hint="eastAsia"/>
+        </w:rPr>
+        <w:t>（</w:t>
+      </w:r>
+      <w:r>
+        <w:rPr>
+          <w:rFonts w:ascii="Times New Roman" w:eastAsia="黑体" w:hAnsi="Times New Roman" w:hint="eastAsia"/>
+        </w:rPr>
+        <w:t>1</w:t>
+      </w:r>
+      <w:r>
+        <w:rPr>
+          <w:rFonts w:ascii="Times New Roman" w:eastAsia="黑体" w:hAnsi="Times New Roman" w:hint="eastAsia"/>
+        </w:rPr>
+        <w:t>）错误现象</w:t>
+      </w:r>
+    </w:p>
+    <w:p>
+      <w:pPr>
+        <w:spacing w:line="360" w:lineRule="auto"/>
+        <w:ind w:firstLineChars="200" w:firstLine="420"/>
+        <w:rPr>
+          <w:rFonts w:ascii="Times New Roman" w:eastAsia="宋体" w:hAnsi="Times New Roman" w:hint="eastAsia"/>
+          <w:color w:val="FF0000"/>
+        </w:rPr>
+      </w:pPr>
+      <w:proofErr w:type="spellStart"/>
+      <w:r>
+        <w:rPr>
+          <w:rFonts w:ascii="Times New Roman" w:eastAsia="宋体" w:hAnsi="Times New Roman" w:hint="eastAsia"/>
+          <w:color w:val="FF0000"/>
+        </w:rPr>
+        <w:t>ld</w:t>
+      </w:r>
+      <w:proofErr w:type="spellEnd"/>
+      <w:r>
+        <w:rPr>
+          <w:rFonts w:ascii="Times New Roman" w:eastAsia="宋体" w:hAnsi="Times New Roman" w:hint="eastAsia"/>
+          <w:color w:val="FF0000"/>
+        </w:rPr>
+        <w:t>的写回值不对。</w:t>
+      </w:r>
+    </w:p>
+    <w:p>
+      <w:pPr>
+        <w:spacing w:line="360" w:lineRule="auto"/>
+        <w:ind w:firstLineChars="200" w:firstLine="420"/>
+        <w:rPr>
+          <w:rFonts w:ascii="Times New Roman" w:eastAsia="宋体" w:hAnsi="Times New Roman" w:hint="eastAsia"/>
+          <w:color w:val="FF0000"/>
+        </w:rPr>
+      </w:pPr>
+      <w:r>
+        <w:rPr>
+          <w:rFonts w:ascii="Times New Roman" w:eastAsia="宋体" w:hAnsi="Times New Roman"/>
+          <w:noProof/>
+          <w:color w:val="FF0000"/>
+        </w:rPr>
+        <w:drawing>
+          <wp:inline distT="0" distB="0" distL="0" distR="0" wp14:anchorId="7EA9BFDA" wp14:editId="5AA91655">
+            <wp:extent cx="4002736" cy="579968"/>
+            <wp:effectExtent l="0" t="0" r="10795" b="4445"/>
+            <wp:docPr id="1" name="图片 1" descr="../../../../../../../Desktop/截屏2019-10-29下午4.13.57."/>
+            <wp:cNvGraphicFramePr>
+              <a:graphicFrameLocks xmlns:a="http://schemas.openxmlformats.org/drawingml/2006/main" noChangeAspect="1"/>
+            </wp:cNvGraphicFramePr>
+            <a:graphic xmlns:a="http://schemas.openxmlformats.org/drawingml/2006/main">
+              <a:graphicData uri="http://schemas.openxmlformats.org/drawingml/2006/picture">
+                <pic:pic xmlns:pic="http://schemas.openxmlformats.org/drawingml/2006/picture">
+                  <pic:nvPicPr>
+                    <pic:cNvPr id="0" name="Picture 1" descr="../../../../../../../Desktop/截屏2019-10-29下午4.13.57."/>
+                    <pic:cNvPicPr>
+                      <a:picLocks noChangeAspect="1" noChangeArrowheads="1"/>
+                    </pic:cNvPicPr>
+                  </pic:nvPicPr>
+                  <pic:blipFill>
+                    <a:blip r:embed="rId8" cstate="print">
+                      <a:extLst>
+                        <a:ext uri="{28A0092B-C50C-407E-A947-70E740481C1C}">
+                          <a14:useLocalDpi xmlns:a14="http://schemas.microsoft.com/office/drawing/2010/main" val="0"/>
+                        </a:ext>
+                      </a:extLst>
+                    </a:blip>
+                    <a:srcRect/>
+                    <a:stretch>
+                      <a:fillRect/>
+                    </a:stretch>
+                  </pic:blipFill>
+                  <pic:spPr bwMode="auto">
+                    <a:xfrm>
+                      <a:off x="0" y="0"/>
+                      <a:ext cx="4115516" cy="596309"/>
+                    </a:xfrm>
+                    <a:prstGeom prst="rect">
+                      <a:avLst/>
+                    </a:prstGeom>
+                    <a:noFill/>
+                    <a:ln>
+                      <a:noFill/>
+                    </a:ln>
+                  </pic:spPr>
+                </pic:pic>
+              </a:graphicData>
+            </a:graphic>
+          </wp:inline>
+        </w:drawing>
+      </w:r>
+    </w:p>
+    <w:p>
+      <w:pPr>
+        <w:spacing w:line="360" w:lineRule="auto"/>
+        <w:ind w:firstLineChars="200" w:firstLine="420"/>
+        <w:rPr>
+          <w:rFonts w:ascii="Times New Roman" w:eastAsia="宋体" w:hAnsi="Times New Roman" w:hint="eastAsia"/>
+          <w:color w:val="FF0000"/>
+        </w:rPr>
+      </w:pPr>
+      <w:r>
+        <w:rPr>
+          <w:rFonts w:ascii="Times New Roman" w:eastAsia="宋体" w:hAnsi="Times New Roman" w:hint="eastAsia"/>
+          <w:noProof/>
+          <w:color w:val="FF0000"/>
+        </w:rPr>
+        <w:drawing>
+          <wp:inline distT="0" distB="0" distL="0" distR="0" wp14:anchorId="290E7860" wp14:editId="369B6EF8">
+            <wp:extent cx="1669111" cy="235390"/>
+            <wp:effectExtent l="0" t="0" r="7620" b="0"/>
+            <wp:docPr id="2" name="图片 2" descr="../../../../../../../Desktop/截屏2019-10-29下午4.14.19."/>
+            <wp:cNvGraphicFramePr>
+              <a:graphicFrameLocks xmlns:a="http://schemas.openxmlformats.org/drawingml/2006/main" noChangeAspect="1"/>
+            </wp:cNvGraphicFramePr>
+            <a:graphic xmlns:a="http://schemas.openxmlformats.org/drawingml/2006/main">
+              <a:graphicData uri="http://schemas.openxmlformats.org/drawingml/2006/picture">
+                <pic:pic xmlns:pic="http://schemas.openxmlformats.org/drawingml/2006/picture">
+                  <pic:nvPicPr>
+                    <pic:cNvPr id="0" name="Picture 2" descr="../../../../../../../Desktop/截屏2019-10-29下午4.14.19."/>
+                    <pic:cNvPicPr>
+                      <a:picLocks noChangeAspect="1" noChangeArrowheads="1"/>
+                    </pic:cNvPicPr>
+                  </pic:nvPicPr>
+                  <pic:blipFill>
+                    <a:blip r:embed="rId9" cstate="print">
+                      <a:extLst>
+                        <a:ext uri="{28A0092B-C50C-407E-A947-70E740481C1C}">
+                          <a14:useLocalDpi xmlns:a14="http://schemas.microsoft.com/office/drawing/2010/main" val="0"/>
+                        </a:ext>
+                      </a:extLst>
+                    </a:blip>
+                    <a:srcRect/>
+                    <a:stretch>
+                      <a:fillRect/>
+                    </a:stretch>
+                  </pic:blipFill>
+                  <pic:spPr bwMode="auto">
+                    <a:xfrm>
+                      <a:off x="0" y="0"/>
+                      <a:ext cx="2016779" cy="284421"/>
+                    </a:xfrm>
+                    <a:prstGeom prst="rect">
+                      <a:avLst/>
+                    </a:prstGeom>
+                    <a:noFill/>
+                    <a:ln>
+                      <a:noFill/>
+                    </a:ln>
+                  </pic:spPr>
+                </pic:pic>
+              </a:graphicData>
+            </a:graphic>
+          </wp:inline>
+        </w:drawing>
+      </w:r>
+    </w:p>
+    <w:p>
+      <w:pPr>
+        <w:spacing w:line="360" w:lineRule="auto"/>
+        <w:ind w:firstLineChars="200" w:firstLine="420"/>
+        <w:rPr>
+          <w:rFonts w:ascii="Times New Roman" w:eastAsia="宋体" w:hAnsi="Times New Roman" w:hint="eastAsia"/>
+          <w:color w:val="FF0000"/>
+        </w:rPr>
+      </w:pPr>
+      <w:r>
+        <w:rPr>
+          <w:rFonts w:ascii="Times New Roman" w:eastAsia="宋体" w:hAnsi="Times New Roman" w:hint="eastAsia"/>
+          <w:color w:val="FF0000"/>
+        </w:rPr>
+        <w:t>图</w:t>
+      </w:r>
+      <w:r>
+        <w:rPr>
+          <w:rFonts w:ascii="Times New Roman" w:eastAsia="宋体" w:hAnsi="Times New Roman" w:hint="eastAsia"/>
+          <w:color w:val="FF0000"/>
+        </w:rPr>
+        <w:t xml:space="preserve">X  </w:t>
+      </w:r>
+      <w:proofErr w:type="spellStart"/>
+      <w:r>
+        <w:rPr>
+          <w:rFonts w:ascii="Times New Roman" w:eastAsia="宋体" w:hAnsi="Times New Roman" w:hint="eastAsia"/>
+          <w:color w:val="FF0000"/>
+        </w:rPr>
+        <w:t>ld</w:t>
+      </w:r>
+      <w:proofErr w:type="spellEnd"/>
+      <w:r>
+        <w:rPr>
+          <w:rFonts w:ascii="Times New Roman" w:eastAsia="宋体" w:hAnsi="Times New Roman" w:hint="eastAsia"/>
+          <w:color w:val="FF0000"/>
+        </w:rPr>
+        <w:t>指令出错</w:t>
+      </w:r>
+    </w:p>
+    <w:p>
+      <w:pPr>
+        <w:rPr>
+          <w:rFonts w:ascii="Times New Roman" w:eastAsia="黑体" w:hAnsi="Times New Roman"/>
+        </w:rPr>
+      </w:pPr>
+      <w:r>
+        <w:rPr>
+          <w:rFonts w:ascii="Times New Roman" w:eastAsia="黑体" w:hAnsi="Times New Roman" w:hint="eastAsia"/>
+        </w:rPr>
+        <w:t>（</w:t>
+      </w:r>
+      <w:r>
+        <w:rPr>
+          <w:rFonts w:ascii="Times New Roman" w:eastAsia="黑体" w:hAnsi="Times New Roman" w:hint="eastAsia"/>
+        </w:rPr>
         <w:t>2</w:t>
       </w:r>
+      <w:r>
+        <w:rPr>
+          <w:rFonts w:ascii="Times New Roman" w:eastAsia="黑体" w:hAnsi="Times New Roman" w:hint="eastAsia"/>
+        </w:rPr>
+        <w:t>）分析定位过程</w:t>
+      </w:r>
+    </w:p>
+    <w:p>
+      <w:pPr>
+        <w:spacing w:line="360" w:lineRule="auto"/>
+        <w:ind w:firstLineChars="200" w:firstLine="420"/>
+        <w:rPr>
+          <w:rFonts w:ascii="Times New Roman" w:eastAsia="宋体" w:hAnsi="Times New Roman" w:hint="eastAsia"/>
+          <w:color w:val="FF0000"/>
+        </w:rPr>
+      </w:pPr>
+      <w:r>
+        <w:rPr>
+          <w:rFonts w:ascii="Times New Roman" w:eastAsia="宋体" w:hAnsi="Times New Roman" w:hint="eastAsia"/>
+          <w:color w:val="FF0000"/>
+        </w:rPr>
+        <w:t>很容易想到，</w:t>
+      </w:r>
+      <w:proofErr w:type="spellStart"/>
+      <w:r>
+        <w:rPr>
+          <w:rFonts w:ascii="Times New Roman" w:eastAsia="宋体" w:hAnsi="Times New Roman" w:hint="eastAsia"/>
+          <w:color w:val="FF0000"/>
+        </w:rPr>
+        <w:t>ld</w:t>
+      </w:r>
+      <w:proofErr w:type="spellEnd"/>
+      <w:r>
+        <w:rPr>
+          <w:rFonts w:ascii="Times New Roman" w:eastAsia="宋体" w:hAnsi="Times New Roman" w:hint="eastAsia"/>
+          <w:color w:val="FF0000"/>
+        </w:rPr>
+        <w:t>出错是因为之前</w:t>
+      </w:r>
+      <w:r>
+        <w:rPr>
+          <w:rFonts w:ascii="Times New Roman" w:eastAsia="宋体" w:hAnsi="Times New Roman" w:hint="eastAsia"/>
+          <w:color w:val="FF0000"/>
+        </w:rPr>
+        <w:t>store</w:t>
+      </w:r>
+      <w:r>
+        <w:rPr>
+          <w:rFonts w:ascii="Times New Roman" w:eastAsia="宋体" w:hAnsi="Times New Roman" w:hint="eastAsia"/>
+          <w:color w:val="FF0000"/>
+        </w:rPr>
+        <w:t>的问题，这时想到在</w:t>
+      </w:r>
+      <w:r>
+        <w:rPr>
+          <w:rFonts w:ascii="Times New Roman" w:eastAsia="宋体" w:hAnsi="Times New Roman" w:hint="eastAsia"/>
+          <w:color w:val="FF0000"/>
+        </w:rPr>
+        <w:t>exe</w:t>
+      </w:r>
+      <w:r>
+        <w:rPr>
+          <w:rFonts w:ascii="Times New Roman" w:eastAsia="宋体" w:hAnsi="Times New Roman" w:hint="eastAsia"/>
+          <w:color w:val="FF0000"/>
+        </w:rPr>
+        <w:t>级阻止</w:t>
+      </w:r>
+      <w:r>
+        <w:rPr>
+          <w:rFonts w:ascii="Times New Roman" w:eastAsia="宋体" w:hAnsi="Times New Roman" w:hint="eastAsia"/>
+          <w:color w:val="FF0000"/>
+        </w:rPr>
+        <w:t>hi</w:t>
+      </w:r>
+      <w:r>
+        <w:rPr>
+          <w:rFonts w:ascii="Times New Roman" w:eastAsia="宋体" w:hAnsi="Times New Roman" w:hint="eastAsia"/>
+          <w:color w:val="FF0000"/>
+        </w:rPr>
+        <w:t>、</w:t>
+      </w:r>
+      <w:r>
+        <w:rPr>
+          <w:rFonts w:ascii="Times New Roman" w:eastAsia="宋体" w:hAnsi="Times New Roman" w:hint="eastAsia"/>
+          <w:color w:val="FF0000"/>
+        </w:rPr>
+        <w:t>lo</w:t>
+      </w:r>
+      <w:r>
+        <w:rPr>
+          <w:rFonts w:ascii="Times New Roman" w:eastAsia="宋体" w:hAnsi="Times New Roman" w:hint="eastAsia"/>
+          <w:color w:val="FF0000"/>
+        </w:rPr>
+        <w:t>更新的时候没有同时阻止</w:t>
+      </w:r>
+      <w:proofErr w:type="spellStart"/>
+      <w:r>
+        <w:rPr>
+          <w:rFonts w:ascii="Times New Roman" w:eastAsia="宋体" w:hAnsi="Times New Roman" w:hint="eastAsia"/>
+          <w:color w:val="FF0000"/>
+        </w:rPr>
+        <w:t>dsram</w:t>
+      </w:r>
+      <w:proofErr w:type="spellEnd"/>
+      <w:r>
+        <w:rPr>
+          <w:rFonts w:ascii="Times New Roman" w:eastAsia="宋体" w:hAnsi="Times New Roman" w:hint="eastAsia"/>
+          <w:color w:val="FF0000"/>
+        </w:rPr>
+        <w:t>的写使能。查看代码，发现果然如此。</w:t>
+      </w:r>
+    </w:p>
+    <w:p>
+      <w:pPr>
+        <w:spacing w:line="360" w:lineRule="auto"/>
+        <w:ind w:firstLineChars="200" w:firstLine="420"/>
+        <w:rPr>
+          <w:rFonts w:ascii="Times New Roman" w:eastAsia="宋体" w:hAnsi="Times New Roman" w:hint="eastAsia"/>
+          <w:color w:val="FF0000"/>
+        </w:rPr>
+      </w:pPr>
+      <w:r>
+        <w:rPr>
+          <w:rFonts w:ascii="Times New Roman" w:eastAsia="宋体" w:hAnsi="Times New Roman" w:hint="eastAsia"/>
+          <w:noProof/>
+          <w:color w:val="FF0000"/>
+        </w:rPr>
+        <w:drawing>
+          <wp:inline distT="0" distB="0" distL="0" distR="0" wp14:anchorId="5B9740E8" wp14:editId="7E22A724">
+            <wp:extent cx="3002611" cy="438790"/>
+            <wp:effectExtent l="0" t="0" r="0" b="0"/>
+            <wp:docPr id="3" name="图片 3" descr="../../../../../../../Desktop/截屏2019-10-29下午4.15.16."/>
+            <wp:cNvGraphicFramePr>
+              <a:graphicFrameLocks xmlns:a="http://schemas.openxmlformats.org/drawingml/2006/main" noChangeAspect="1"/>
+            </wp:cNvGraphicFramePr>
+            <a:graphic xmlns:a="http://schemas.openxmlformats.org/drawingml/2006/main">
+              <a:graphicData uri="http://schemas.openxmlformats.org/drawingml/2006/picture">
+                <pic:pic xmlns:pic="http://schemas.openxmlformats.org/drawingml/2006/picture">
+                  <pic:nvPicPr>
+                    <pic:cNvPr id="0" name="Picture 3" descr="../../../../../../../Desktop/截屏2019-10-29下午4.15.16."/>
+                    <pic:cNvPicPr>
+                      <a:picLocks noChangeAspect="1" noChangeArrowheads="1"/>
+                    </pic:cNvPicPr>
+                  </pic:nvPicPr>
+                  <pic:blipFill>
+                    <a:blip r:embed="rId10" cstate="print">
+                      <a:extLst>
+                        <a:ext uri="{28A0092B-C50C-407E-A947-70E740481C1C}">
+                          <a14:useLocalDpi xmlns:a14="http://schemas.microsoft.com/office/drawing/2010/main" val="0"/>
+                        </a:ext>
+                      </a:extLst>
+                    </a:blip>
+                    <a:srcRect/>
+                    <a:stretch>
+                      <a:fillRect/>
+                    </a:stretch>
+                  </pic:blipFill>
+                  <pic:spPr bwMode="auto">
+                    <a:xfrm>
+                      <a:off x="0" y="0"/>
+                      <a:ext cx="3043983" cy="444836"/>
+                    </a:xfrm>
+                    <a:prstGeom prst="rect">
+                      <a:avLst/>
+                    </a:prstGeom>
+                    <a:noFill/>
+                    <a:ln>
+                      <a:noFill/>
+                    </a:ln>
+                  </pic:spPr>
+                </pic:pic>
+              </a:graphicData>
+            </a:graphic>
+          </wp:inline>
+        </w:drawing>
+      </w:r>
+    </w:p>
+    <w:p>
+      <w:pPr>
+        <w:spacing w:line="360" w:lineRule="auto"/>
+        <w:ind w:firstLineChars="200" w:firstLine="420"/>
+        <w:rPr>
+          <w:rFonts w:ascii="Times New Roman" w:eastAsia="宋体" w:hAnsi="Times New Roman" w:hint="eastAsia"/>
+          <w:color w:val="FF0000"/>
+        </w:rPr>
+      </w:pPr>
+      <w:r>
+        <w:rPr>
+          <w:rFonts w:ascii="Times New Roman" w:eastAsia="宋体" w:hAnsi="Times New Roman" w:hint="eastAsia"/>
+          <w:color w:val="FF0000"/>
+        </w:rPr>
+        <w:t>图</w:t>
+      </w:r>
+      <w:r>
+        <w:rPr>
+          <w:rFonts w:ascii="Times New Roman" w:eastAsia="宋体" w:hAnsi="Times New Roman" w:hint="eastAsia"/>
+          <w:color w:val="FF0000"/>
+        </w:rPr>
+        <w:t xml:space="preserve">X  </w:t>
+      </w:r>
+      <w:proofErr w:type="spellStart"/>
+      <w:r>
+        <w:rPr>
+          <w:rFonts w:ascii="Times New Roman" w:eastAsia="宋体" w:hAnsi="Times New Roman" w:hint="eastAsia"/>
+          <w:color w:val="FF0000"/>
+        </w:rPr>
+        <w:t>st</w:t>
+      </w:r>
+      <w:proofErr w:type="spellEnd"/>
+      <w:r>
+        <w:rPr>
+          <w:rFonts w:ascii="Times New Roman" w:eastAsia="宋体" w:hAnsi="Times New Roman" w:hint="eastAsia"/>
+          <w:color w:val="FF0000"/>
+        </w:rPr>
+        <w:t>使能未做修改</w:t>
+      </w:r>
+    </w:p>
+    <w:p>
+      <w:pPr>
+        <w:rPr>
+          <w:rFonts w:ascii="Times New Roman" w:eastAsia="黑体" w:hAnsi="Times New Roman"/>
+        </w:rPr>
+      </w:pPr>
+      <w:r>
+        <w:rPr>
+          <w:rFonts w:ascii="Times New Roman" w:eastAsia="黑体" w:hAnsi="Times New Roman" w:hint="eastAsia"/>
+        </w:rPr>
+        <w:t>（</w:t>
+      </w:r>
+      <w:r>
+        <w:rPr>
+          <w:rFonts w:ascii="Times New Roman" w:eastAsia="黑体" w:hAnsi="Times New Roman" w:hint="eastAsia"/>
+        </w:rPr>
+        <w:t>3</w:t>
+      </w:r>
+      <w:r>
+        <w:rPr>
+          <w:rFonts w:ascii="Times New Roman" w:eastAsia="黑体" w:hAnsi="Times New Roman" w:hint="eastAsia"/>
+        </w:rPr>
+        <w:t>）错误原因</w:t>
+      </w:r>
+    </w:p>
+    <w:p>
+      <w:pPr>
+        <w:spacing w:line="360" w:lineRule="auto"/>
+        <w:ind w:firstLineChars="200" w:firstLine="420"/>
+        <w:rPr>
+          <w:rFonts w:ascii="Times New Roman" w:eastAsia="宋体" w:hAnsi="Times New Roman"/>
+          <w:color w:val="FF0000"/>
+        </w:rPr>
+      </w:pPr>
+      <w:r>
+        <w:rPr>
+          <w:rFonts w:ascii="Times New Roman" w:eastAsia="宋体" w:hAnsi="Times New Roman" w:hint="eastAsia"/>
+          <w:color w:val="FF0000"/>
+        </w:rPr>
+        <w:t>发生例外时</w:t>
+      </w:r>
+      <w:r>
+        <w:rPr>
+          <w:rFonts w:ascii="Times New Roman" w:eastAsia="宋体" w:hAnsi="Times New Roman" w:hint="eastAsia"/>
+          <w:color w:val="FF0000"/>
+        </w:rPr>
+        <w:t>store</w:t>
+      </w:r>
+      <w:r>
+        <w:rPr>
+          <w:rFonts w:ascii="Times New Roman" w:eastAsia="宋体" w:hAnsi="Times New Roman" w:hint="eastAsia"/>
+          <w:color w:val="FF0000"/>
+        </w:rPr>
+        <w:t>没有精确例外</w:t>
+      </w:r>
+    </w:p>
+    <w:p>
+      <w:pPr>
+        <w:rPr>
+          <w:rFonts w:ascii="Times New Roman" w:eastAsia="黑体" w:hAnsi="Times New Roman"/>
+        </w:rPr>
+      </w:pPr>
+      <w:r>
+        <w:rPr>
+          <w:rFonts w:ascii="Times New Roman" w:eastAsia="黑体" w:hAnsi="Times New Roman" w:hint="eastAsia"/>
+        </w:rPr>
+        <w:t>（</w:t>
+      </w:r>
+      <w:r>
+        <w:rPr>
+          <w:rFonts w:ascii="Times New Roman" w:eastAsia="黑体" w:hAnsi="Times New Roman" w:hint="eastAsia"/>
+        </w:rPr>
+        <w:t>4</w:t>
+      </w:r>
+      <w:r>
+        <w:rPr>
+          <w:rFonts w:ascii="Times New Roman" w:eastAsia="黑体" w:hAnsi="Times New Roman" w:hint="eastAsia"/>
+        </w:rPr>
+        <w:t>）修正效果</w:t>
+      </w:r>
+    </w:p>
+    <w:p>
+      <w:pPr>
+        <w:spacing w:line="360" w:lineRule="auto"/>
+        <w:ind w:firstLineChars="200" w:firstLine="420"/>
+        <w:rPr>
+          <w:rFonts w:ascii="Times New Roman" w:eastAsia="宋体" w:hAnsi="Times New Roman"/>
+          <w:color w:val="FF0000"/>
+        </w:rPr>
+      </w:pPr>
+      <w:r>
+        <w:rPr>
+          <w:rFonts w:ascii="Times New Roman" w:eastAsia="宋体" w:hAnsi="Times New Roman" w:hint="eastAsia"/>
+          <w:color w:val="FF0000"/>
+        </w:rPr>
+        <w:t>在后面流水级例外的时候无效掉</w:t>
+      </w:r>
+      <w:proofErr w:type="spellStart"/>
+      <w:r>
+        <w:rPr>
+          <w:rFonts w:ascii="Times New Roman" w:eastAsia="宋体" w:hAnsi="Times New Roman" w:hint="eastAsia"/>
+          <w:color w:val="FF0000"/>
+        </w:rPr>
+        <w:t>sram</w:t>
+      </w:r>
+      <w:proofErr w:type="spellEnd"/>
+      <w:r>
+        <w:rPr>
+          <w:rFonts w:ascii="Times New Roman" w:eastAsia="宋体" w:hAnsi="Times New Roman" w:hint="eastAsia"/>
+          <w:color w:val="FF0000"/>
+        </w:rPr>
+        <w:t>的写</w:t>
+      </w:r>
+      <w:r>
+        <w:rPr>
+          <w:rFonts w:ascii="Times New Roman" w:eastAsia="宋体" w:hAnsi="Times New Roman" w:hint="eastAsia"/>
+          <w:color w:val="FF0000"/>
+        </w:rPr>
+        <w:t>，之后仿真通过</w:t>
+      </w:r>
+      <w:r>
+        <w:rPr>
+          <w:rFonts w:ascii="Times New Roman" w:eastAsia="宋体" w:hAnsi="Times New Roman" w:hint="eastAsia"/>
+          <w:color w:val="FF0000"/>
+        </w:rPr>
+        <w:t>这一部分</w:t>
+      </w:r>
+      <w:r>
+        <w:rPr>
+          <w:rFonts w:ascii="Times New Roman" w:eastAsia="宋体" w:hAnsi="Times New Roman" w:hint="eastAsia"/>
+          <w:color w:val="FF0000"/>
+        </w:rPr>
+        <w:t>。</w:t>
+      </w:r>
+    </w:p>
+    <w:p>
+      <w:pPr>
+        <w:rPr>
+          <w:rFonts w:ascii="Times New Roman" w:eastAsia="黑体" w:hAnsi="Times New Roman"/>
+          <w:sz w:val="24"/>
+        </w:rPr>
+      </w:pPr>
       <w:r>
         <w:rPr>
           <w:rFonts w:ascii="Times New Roman" w:eastAsia="黑体" w:hAnsi="Times New Roman" w:hint="eastAsia"/>
           <w:sz w:val="24"/>
         </w:rPr>
-        <w:t>、错误</w:t>
+        <w:t>3</w:t>
       </w:r>
       <w:r>
         <w:rPr>
           <w:rFonts w:ascii="Times New Roman" w:eastAsia="黑体" w:hAnsi="Times New Roman" w:hint="eastAsia"/>
           <w:sz w:val="24"/>
         </w:rPr>
-        <w:t>2</w:t>
+        <w:t>、</w:t>
       </w:r>
       <w:r>
         <w:rPr>
           <w:rFonts w:ascii="Times New Roman" w:eastAsia="黑体" w:hAnsi="Times New Roman" w:hint="eastAsia"/>
           <w:sz w:val="24"/>
         </w:rPr>
+        <w:t>错误</w:t>
+      </w:r>
+      <w:r>
+        <w:rPr>
+          <w:rFonts w:ascii="Times New Roman" w:eastAsia="黑体" w:hAnsi="Times New Roman" w:hint="eastAsia"/>
+          <w:sz w:val="24"/>
+        </w:rPr>
+        <w:t>3</w:t>
+      </w:r>
+      <w:r>
+        <w:rPr>
+          <w:rFonts w:ascii="Times New Roman" w:eastAsia="黑体" w:hAnsi="Times New Roman" w:hint="eastAsia"/>
+          <w:sz w:val="24"/>
+        </w:rPr>
         <w:t>：</w:t>
       </w:r>
       <w:r>
         <w:rPr>
-          <w:rFonts w:ascii="Times New Roman" w:eastAsia="宋体" w:hAnsi="Times New Roman" w:hint="eastAsia"/>
-          <w:color w:val="FF0000"/>
-        </w:rPr>
-        <w:t>错误简介命名</w:t>
+          <w:rFonts w:ascii="Times New Roman" w:eastAsia="黑体" w:hAnsi="Times New Roman" w:hint="eastAsia"/>
+          <w:sz w:val="24"/>
+        </w:rPr>
+        <w:t>除法器没有被</w:t>
+      </w:r>
+      <w:r>
+        <w:rPr>
+          <w:rFonts w:ascii="Times New Roman" w:eastAsia="黑体" w:hAnsi="Times New Roman" w:hint="eastAsia"/>
+          <w:sz w:val="24"/>
+        </w:rPr>
+        <w:t>flush</w:t>
       </w:r>
     </w:p>
     <w:p>
       <w:pPr>
         <w:rPr>
           <w:rFonts w:ascii="Times New Roman" w:eastAsia="黑体" w:hAnsi="Times New Roman"/>
-          <w:sz w:val="24"/>
-        </w:rPr>
-      </w:pPr>
+        </w:rPr>
+      </w:pPr>
+      <w:r>
+        <w:rPr>
+          <w:rFonts w:ascii="Times New Roman" w:eastAsia="黑体" w:hAnsi="Times New Roman" w:hint="eastAsia"/>
+        </w:rPr>
+        <w:t>（</w:t>
+      </w:r>
+      <w:r>
+        <w:rPr>
+          <w:rFonts w:ascii="Times New Roman" w:eastAsia="黑体" w:hAnsi="Times New Roman" w:hint="eastAsia"/>
+        </w:rPr>
+        <w:t>1</w:t>
+      </w:r>
+      <w:r>
+        <w:rPr>
+          <w:rFonts w:ascii="Times New Roman" w:eastAsia="黑体" w:hAnsi="Times New Roman" w:hint="eastAsia"/>
+        </w:rPr>
+        <w:t>）错误现象</w:t>
+      </w:r>
     </w:p>
     <w:p>
       <w:pPr>
         <w:spacing w:line="360" w:lineRule="auto"/>
         <w:ind w:firstLineChars="200" w:firstLine="420"/>
         <w:rPr>
-          <w:rFonts w:ascii="Times New Roman" w:eastAsia="宋体" w:hAnsi="Times New Roman"/>
-          <w:color w:val="FF0000"/>
-        </w:rPr>
-      </w:pPr>
-      <w:r>
-        <w:rPr>
-          <w:rFonts w:ascii="Times New Roman" w:eastAsia="宋体" w:hAnsi="Times New Roman" w:hint="eastAsia"/>
-          <w:color w:val="FF0000"/>
-        </w:rPr>
-        <w:t>……</w:t>
+          <w:rFonts w:ascii="Times New Roman" w:eastAsia="宋体" w:hAnsi="Times New Roman" w:hint="eastAsia"/>
+          <w:color w:val="FF0000"/>
+        </w:rPr>
+      </w:pPr>
+      <w:r>
+        <w:rPr>
+          <w:rFonts w:ascii="Times New Roman" w:eastAsia="宋体" w:hAnsi="Times New Roman" w:hint="eastAsia"/>
+          <w:color w:val="FF0000"/>
+        </w:rPr>
+        <w:t>例外返回后的除法指令无法得到结果。</w:t>
       </w:r>
     </w:p>
     <w:p>
       <w:pPr>
+        <w:spacing w:line="360" w:lineRule="auto"/>
+        <w:ind w:firstLineChars="200" w:firstLine="420"/>
+        <w:rPr>
+          <w:rFonts w:ascii="Times New Roman" w:eastAsia="宋体" w:hAnsi="Times New Roman" w:hint="eastAsia"/>
+          <w:color w:val="FF0000"/>
+        </w:rPr>
+      </w:pPr>
+      <w:r>
+        <w:rPr>
+          <w:rFonts w:ascii="Times New Roman" w:eastAsia="宋体" w:hAnsi="Times New Roman"/>
+          <w:noProof/>
+          <w:color w:val="FF0000"/>
+        </w:rPr>
+        <w:drawing>
+          <wp:inline distT="0" distB="0" distL="0" distR="0" wp14:anchorId="231EB290" wp14:editId="2DFE6BAC">
+            <wp:extent cx="4602811" cy="1101016"/>
+            <wp:effectExtent l="0" t="0" r="0" b="0"/>
+            <wp:docPr id="5" name="图片 5" descr="../../../../../../../Desktop/截屏2019-10-29下午4.56.52."/>
+            <wp:cNvGraphicFramePr>
+              <a:graphicFrameLocks xmlns:a="http://schemas.openxmlformats.org/drawingml/2006/main" noChangeAspect="1"/>
+            </wp:cNvGraphicFramePr>
+            <a:graphic xmlns:a="http://schemas.openxmlformats.org/drawingml/2006/main">
+              <a:graphicData uri="http://schemas.openxmlformats.org/drawingml/2006/picture">
+                <pic:pic xmlns:pic="http://schemas.openxmlformats.org/drawingml/2006/picture">
+                  <pic:nvPicPr>
+                    <pic:cNvPr id="0" name="Picture 5" descr="../../../../../../../Desktop/截屏2019-10-29下午4.56.52."/>
+                    <pic:cNvPicPr>
+                      <a:picLocks noChangeAspect="1" noChangeArrowheads="1"/>
+                    </pic:cNvPicPr>
+                  </pic:nvPicPr>
+                  <pic:blipFill>
+                    <a:blip r:embed="rId11" cstate="print">
+                      <a:extLst>
+                        <a:ext uri="{28A0092B-C50C-407E-A947-70E740481C1C}">
+                          <a14:useLocalDpi xmlns:a14="http://schemas.microsoft.com/office/drawing/2010/main" val="0"/>
+                        </a:ext>
+                      </a:extLst>
+                    </a:blip>
+                    <a:srcRect/>
+                    <a:stretch>
+                      <a:fillRect/>
+                    </a:stretch>
+                  </pic:blipFill>
+                  <pic:spPr bwMode="auto">
+                    <a:xfrm>
+                      <a:off x="0" y="0"/>
+                      <a:ext cx="4628216" cy="1107093"/>
+                    </a:xfrm>
+                    <a:prstGeom prst="rect">
+                      <a:avLst/>
+                    </a:prstGeom>
+                    <a:noFill/>
+                    <a:ln>
+                      <a:noFill/>
+                    </a:ln>
+                  </pic:spPr>
+                </pic:pic>
+              </a:graphicData>
+            </a:graphic>
+          </wp:inline>
+        </w:drawing>
+      </w:r>
+    </w:p>
+    <w:p>
+      <w:pPr>
+        <w:spacing w:line="360" w:lineRule="auto"/>
+        <w:ind w:firstLineChars="200" w:firstLine="420"/>
+        <w:rPr>
+          <w:rFonts w:ascii="Times New Roman" w:eastAsia="宋体" w:hAnsi="Times New Roman" w:hint="eastAsia"/>
+          <w:color w:val="FF0000"/>
+        </w:rPr>
+      </w:pPr>
+      <w:r>
+        <w:rPr>
+          <w:rFonts w:ascii="Times New Roman" w:eastAsia="宋体" w:hAnsi="Times New Roman" w:hint="eastAsia"/>
+          <w:color w:val="FF0000"/>
+        </w:rPr>
+        <w:lastRenderedPageBreak/>
+        <w:t>图</w:t>
+      </w:r>
+      <w:r>
+        <w:rPr>
+          <w:rFonts w:ascii="Times New Roman" w:eastAsia="宋体" w:hAnsi="Times New Roman" w:hint="eastAsia"/>
+          <w:color w:val="FF0000"/>
+        </w:rPr>
+        <w:t>X</w:t>
+      </w:r>
+      <w:r>
+        <w:rPr>
+          <w:rFonts w:ascii="Times New Roman" w:eastAsia="宋体" w:hAnsi="Times New Roman" w:hint="eastAsia"/>
+          <w:color w:val="FF0000"/>
+        </w:rPr>
+        <w:tab/>
+        <w:t xml:space="preserve">  </w:t>
+      </w:r>
+      <w:r>
+        <w:rPr>
+          <w:rFonts w:ascii="Times New Roman" w:eastAsia="宋体" w:hAnsi="Times New Roman" w:hint="eastAsia"/>
+          <w:color w:val="FF0000"/>
+        </w:rPr>
+        <w:t>除法器</w:t>
+      </w:r>
+      <w:r>
+        <w:rPr>
+          <w:rFonts w:ascii="Times New Roman" w:eastAsia="宋体" w:hAnsi="Times New Roman" w:hint="eastAsia"/>
+          <w:color w:val="FF0000"/>
+        </w:rPr>
+        <w:t>busy</w:t>
+      </w:r>
+      <w:r>
+        <w:rPr>
+          <w:rFonts w:ascii="Times New Roman" w:eastAsia="宋体" w:hAnsi="Times New Roman" w:hint="eastAsia"/>
+          <w:color w:val="FF0000"/>
+        </w:rPr>
+        <w:t>不接受新的除法运算</w:t>
+      </w:r>
+    </w:p>
+    <w:p>
+      <w:pPr>
+        <w:rPr>
+          <w:rFonts w:ascii="Times New Roman" w:eastAsia="黑体" w:hAnsi="Times New Roman"/>
+        </w:rPr>
+      </w:pPr>
+      <w:r>
+        <w:rPr>
+          <w:rFonts w:ascii="Times New Roman" w:eastAsia="黑体" w:hAnsi="Times New Roman" w:hint="eastAsia"/>
+        </w:rPr>
+        <w:t>（</w:t>
+      </w:r>
+      <w:r>
+        <w:rPr>
+          <w:rFonts w:ascii="Times New Roman" w:eastAsia="黑体" w:hAnsi="Times New Roman" w:hint="eastAsia"/>
+        </w:rPr>
+        <w:t>2</w:t>
+      </w:r>
+      <w:r>
+        <w:rPr>
+          <w:rFonts w:ascii="Times New Roman" w:eastAsia="黑体" w:hAnsi="Times New Roman" w:hint="eastAsia"/>
+        </w:rPr>
+        <w:t>）分析定位过程</w:t>
+      </w:r>
+    </w:p>
+    <w:p>
+      <w:pPr>
+        <w:spacing w:line="360" w:lineRule="auto"/>
+        <w:ind w:firstLineChars="200" w:firstLine="420"/>
+        <w:rPr>
+          <w:rFonts w:ascii="Times New Roman" w:eastAsia="宋体" w:hAnsi="Times New Roman" w:hint="eastAsia"/>
+          <w:color w:val="FF0000"/>
+        </w:rPr>
+      </w:pPr>
+      <w:r>
+        <w:rPr>
+          <w:rFonts w:ascii="Times New Roman" w:eastAsia="宋体" w:hAnsi="Times New Roman" w:hint="eastAsia"/>
+          <w:color w:val="FF0000"/>
+        </w:rPr>
+        <w:t>检查上一次除法器的使用，发现在使用除法器的时候发生了系统调用，这时，由于</w:t>
+      </w:r>
+      <w:r>
+        <w:rPr>
+          <w:rFonts w:ascii="Times New Roman" w:eastAsia="宋体" w:hAnsi="Times New Roman" w:hint="eastAsia"/>
+          <w:color w:val="FF0000"/>
+        </w:rPr>
+        <w:t>除法有效信号消失，除法器输出有效也随之消失，这样除法器没有收到输出有效而认为一直处在忙碌状态。</w:t>
+      </w:r>
+    </w:p>
+    <w:p>
+      <w:pPr>
+        <w:spacing w:line="360" w:lineRule="auto"/>
+        <w:ind w:firstLineChars="200" w:firstLine="420"/>
+        <w:rPr>
+          <w:rFonts w:ascii="Times New Roman" w:eastAsia="宋体" w:hAnsi="Times New Roman" w:hint="eastAsia"/>
+          <w:color w:val="FF0000"/>
+        </w:rPr>
+      </w:pPr>
+      <w:r>
+        <w:rPr>
+          <w:rFonts w:ascii="Times New Roman" w:eastAsia="宋体" w:hAnsi="Times New Roman"/>
+          <w:noProof/>
+          <w:color w:val="FF0000"/>
+        </w:rPr>
+        <w:drawing>
+          <wp:inline distT="0" distB="0" distL="0" distR="0" wp14:anchorId="0D2326B9" wp14:editId="3B00A859">
+            <wp:extent cx="5069536" cy="1188445"/>
+            <wp:effectExtent l="0" t="0" r="10795" b="5715"/>
+            <wp:docPr id="4" name="图片 4" descr="../../../../../../../Desktop/截屏2019-10-29下午4.43.26."/>
+            <wp:cNvGraphicFramePr>
+              <a:graphicFrameLocks xmlns:a="http://schemas.openxmlformats.org/drawingml/2006/main" noChangeAspect="1"/>
+            </wp:cNvGraphicFramePr>
+            <a:graphic xmlns:a="http://schemas.openxmlformats.org/drawingml/2006/main">
+              <a:graphicData uri="http://schemas.openxmlformats.org/drawingml/2006/picture">
+                <pic:pic xmlns:pic="http://schemas.openxmlformats.org/drawingml/2006/picture">
+                  <pic:nvPicPr>
+                    <pic:cNvPr id="0" name="Picture 4" descr="../../../../../../../Desktop/截屏2019-10-29下午4.43.26."/>
+                    <pic:cNvPicPr>
+                      <a:picLocks noChangeAspect="1" noChangeArrowheads="1"/>
+                    </pic:cNvPicPr>
+                  </pic:nvPicPr>
+                  <pic:blipFill>
+                    <a:blip r:embed="rId12" cstate="print">
+                      <a:extLst>
+                        <a:ext uri="{28A0092B-C50C-407E-A947-70E740481C1C}">
+                          <a14:useLocalDpi xmlns:a14="http://schemas.microsoft.com/office/drawing/2010/main" val="0"/>
+                        </a:ext>
+                      </a:extLst>
+                    </a:blip>
+                    <a:srcRect/>
+                    <a:stretch>
+                      <a:fillRect/>
+                    </a:stretch>
+                  </pic:blipFill>
+                  <pic:spPr bwMode="auto">
+                    <a:xfrm>
+                      <a:off x="0" y="0"/>
+                      <a:ext cx="5144763" cy="1206080"/>
+                    </a:xfrm>
+                    <a:prstGeom prst="rect">
+                      <a:avLst/>
+                    </a:prstGeom>
+                    <a:noFill/>
+                    <a:ln>
+                      <a:noFill/>
+                    </a:ln>
+                  </pic:spPr>
+                </pic:pic>
+              </a:graphicData>
+            </a:graphic>
+          </wp:inline>
+        </w:drawing>
+      </w:r>
+    </w:p>
+    <w:p>
+      <w:pPr>
+        <w:spacing w:line="360" w:lineRule="auto"/>
+        <w:ind w:firstLineChars="200" w:firstLine="420"/>
+        <w:rPr>
+          <w:rFonts w:ascii="Times New Roman" w:eastAsia="宋体" w:hAnsi="Times New Roman" w:hint="eastAsia"/>
+          <w:color w:val="FF0000"/>
+        </w:rPr>
+      </w:pPr>
+      <w:r>
+        <w:rPr>
+          <w:rFonts w:ascii="Times New Roman" w:eastAsia="宋体" w:hAnsi="Times New Roman" w:hint="eastAsia"/>
+          <w:color w:val="FF0000"/>
+        </w:rPr>
+        <w:t>图</w:t>
+      </w:r>
+      <w:r>
+        <w:rPr>
+          <w:rFonts w:ascii="Times New Roman" w:eastAsia="宋体" w:hAnsi="Times New Roman" w:hint="eastAsia"/>
+          <w:color w:val="FF0000"/>
+        </w:rPr>
+        <w:t xml:space="preserve">X </w:t>
+      </w:r>
+      <w:r>
+        <w:rPr>
+          <w:rFonts w:ascii="Times New Roman" w:eastAsia="宋体" w:hAnsi="Times New Roman" w:hint="eastAsia"/>
+          <w:color w:val="FF0000"/>
+        </w:rPr>
+        <w:t>上一次除法操作没有去除除法器</w:t>
+      </w:r>
+      <w:r>
+        <w:rPr>
+          <w:rFonts w:ascii="Times New Roman" w:eastAsia="宋体" w:hAnsi="Times New Roman" w:hint="eastAsia"/>
+          <w:color w:val="FF0000"/>
+        </w:rPr>
+        <w:t>busy</w:t>
+      </w:r>
+      <w:r>
+        <w:rPr>
+          <w:rFonts w:ascii="Times New Roman" w:eastAsia="宋体" w:hAnsi="Times New Roman" w:hint="eastAsia"/>
+          <w:color w:val="FF0000"/>
+        </w:rPr>
+        <w:t>状态</w:t>
+      </w:r>
+    </w:p>
+    <w:p>
+      <w:pPr>
+        <w:rPr>
+          <w:rFonts w:ascii="Times New Roman" w:eastAsia="黑体" w:hAnsi="Times New Roman"/>
+        </w:rPr>
+      </w:pPr>
+      <w:r>
+        <w:rPr>
+          <w:rFonts w:ascii="Times New Roman" w:eastAsia="黑体" w:hAnsi="Times New Roman" w:hint="eastAsia"/>
+        </w:rPr>
+        <w:t>（</w:t>
+      </w:r>
+      <w:r>
+        <w:rPr>
+          <w:rFonts w:ascii="Times New Roman" w:eastAsia="黑体" w:hAnsi="Times New Roman" w:hint="eastAsia"/>
+        </w:rPr>
+        <w:t>3</w:t>
+      </w:r>
+      <w:r>
+        <w:rPr>
+          <w:rFonts w:ascii="Times New Roman" w:eastAsia="黑体" w:hAnsi="Times New Roman" w:hint="eastAsia"/>
+        </w:rPr>
+        <w:t>）错误原因</w:t>
+      </w:r>
+    </w:p>
+    <w:p>
+      <w:pPr>
+        <w:spacing w:line="360" w:lineRule="auto"/>
+        <w:ind w:firstLineChars="200" w:firstLine="420"/>
+        <w:rPr>
+          <w:rFonts w:ascii="Times New Roman" w:eastAsia="宋体" w:hAnsi="Times New Roman"/>
+          <w:color w:val="FF0000"/>
+        </w:rPr>
+      </w:pPr>
+      <w:r>
+        <w:rPr>
+          <w:rFonts w:ascii="Times New Roman" w:eastAsia="宋体" w:hAnsi="Times New Roman" w:hint="eastAsia"/>
+          <w:color w:val="FF0000"/>
+        </w:rPr>
+        <w:t>除法器没有被例外</w:t>
+      </w:r>
+      <w:r>
+        <w:rPr>
+          <w:rFonts w:ascii="Times New Roman" w:eastAsia="宋体" w:hAnsi="Times New Roman" w:hint="eastAsia"/>
+          <w:color w:val="FF0000"/>
+        </w:rPr>
+        <w:t>flush</w:t>
+      </w:r>
+    </w:p>
+    <w:p>
+      <w:pPr>
+        <w:rPr>
+          <w:rFonts w:ascii="Times New Roman" w:eastAsia="黑体" w:hAnsi="Times New Roman"/>
+        </w:rPr>
+      </w:pPr>
+      <w:r>
+        <w:rPr>
+          <w:rFonts w:ascii="Times New Roman" w:eastAsia="黑体" w:hAnsi="Times New Roman" w:hint="eastAsia"/>
+        </w:rPr>
+        <w:t>（</w:t>
+      </w:r>
+      <w:r>
+        <w:rPr>
+          <w:rFonts w:ascii="Times New Roman" w:eastAsia="黑体" w:hAnsi="Times New Roman" w:hint="eastAsia"/>
+        </w:rPr>
+        <w:t>4</w:t>
+      </w:r>
+      <w:r>
+        <w:rPr>
+          <w:rFonts w:ascii="Times New Roman" w:eastAsia="黑体" w:hAnsi="Times New Roman" w:hint="eastAsia"/>
+        </w:rPr>
+        <w:t>）修正效果</w:t>
+      </w:r>
+    </w:p>
+    <w:p>
+      <w:pPr>
+        <w:spacing w:line="360" w:lineRule="auto"/>
+        <w:ind w:firstLineChars="200" w:firstLine="420"/>
+        <w:rPr>
+          <w:rFonts w:ascii="Times New Roman" w:eastAsia="宋体" w:hAnsi="Times New Roman"/>
+          <w:color w:val="FF0000"/>
+        </w:rPr>
+      </w:pPr>
+      <w:r>
+        <w:rPr>
+          <w:rFonts w:ascii="Times New Roman" w:eastAsia="宋体" w:hAnsi="Times New Roman" w:hint="eastAsia"/>
+          <w:color w:val="FF0000"/>
+        </w:rPr>
+        <w:t>对除法器模块输入</w:t>
+      </w:r>
+      <w:r>
+        <w:rPr>
+          <w:rFonts w:ascii="Times New Roman" w:eastAsia="宋体" w:hAnsi="Times New Roman" w:hint="eastAsia"/>
+          <w:color w:val="FF0000"/>
+        </w:rPr>
+        <w:t>flush</w:t>
+      </w:r>
+      <w:r>
+        <w:rPr>
+          <w:rFonts w:ascii="Times New Roman" w:eastAsia="宋体" w:hAnsi="Times New Roman" w:hint="eastAsia"/>
+          <w:color w:val="FF0000"/>
+        </w:rPr>
+        <w:t>信号，当</w:t>
+      </w:r>
+      <w:r>
+        <w:rPr>
+          <w:rFonts w:ascii="Times New Roman" w:eastAsia="宋体" w:hAnsi="Times New Roman" w:hint="eastAsia"/>
+          <w:color w:val="FF0000"/>
+        </w:rPr>
+        <w:t>flush</w:t>
+      </w:r>
+      <w:r>
+        <w:rPr>
+          <w:rFonts w:ascii="Times New Roman" w:eastAsia="宋体" w:hAnsi="Times New Roman" w:hint="eastAsia"/>
+          <w:color w:val="FF0000"/>
+        </w:rPr>
+        <w:t>为</w:t>
+      </w:r>
+      <w:r>
+        <w:rPr>
+          <w:rFonts w:ascii="Times New Roman" w:eastAsia="宋体" w:hAnsi="Times New Roman" w:hint="eastAsia"/>
+          <w:color w:val="FF0000"/>
+        </w:rPr>
+        <w:t>1</w:t>
+      </w:r>
+      <w:r>
+        <w:rPr>
+          <w:rFonts w:ascii="Times New Roman" w:eastAsia="宋体" w:hAnsi="Times New Roman" w:hint="eastAsia"/>
+          <w:color w:val="FF0000"/>
+        </w:rPr>
+        <w:t>时，刷新除法器状态。</w:t>
+      </w:r>
+    </w:p>
+    <w:p>
+      <w:pPr>
+        <w:spacing w:line="360" w:lineRule="auto"/>
+        <w:ind w:firstLineChars="200" w:firstLine="420"/>
+        <w:rPr>
+          <w:rFonts w:ascii="Times New Roman" w:eastAsia="宋体" w:hAnsi="Times New Roman"/>
+          <w:color w:val="FF0000"/>
+        </w:rPr>
+      </w:pPr>
+      <w:bookmarkStart w:id="0" w:name="_GoBack"/>
+      <w:bookmarkEnd w:id="0"/>
+    </w:p>
+    <w:p>
+      <w:pPr>
+        <w:spacing w:line="360" w:lineRule="auto"/>
+        <w:ind w:firstLineChars="200" w:firstLine="480"/>
         <w:rPr>
           <w:rFonts w:ascii="Times New Roman" w:eastAsia="黑体" w:hAnsi="Times New Roman"/>
           <w:sz w:val="24"/>
@@ -6701,10 +7909,10 @@
       </w:r>
     </w:p>
     <w:sectPr>
-      <w:headerReference w:type="even" r:id="rId8"/>
-      <w:headerReference w:type="default" r:id="rId9"/>
-      <w:footerReference w:type="default" r:id="rId10"/>
-      <w:headerReference w:type="first" r:id="rId11"/>
+      <w:headerReference w:type="even" r:id="rId13"/>
+      <w:headerReference w:type="default" r:id="rId14"/>
+      <w:footerReference w:type="default" r:id="rId15"/>
+      <w:headerReference w:type="first" r:id="rId16"/>
       <w:pgSz w:w="11906" w:h="16838"/>
       <w:pgMar w:top="720" w:right="720" w:bottom="720" w:left="720" w:header="851" w:footer="992" w:gutter="0"/>
       <w:cols w:space="720"/>
@@ -6764,7 +7972,7 @@
           <w:rPr>
             <w:noProof/>
           </w:rPr>
-          <w:t>2</w:t>
+          <w:t>5</w:t>
         </w:r>
         <w:r>
           <w:fldChar w:fldCharType="end"/>
@@ -11110,7 +12318,7 @@
 </file>
 
 <file path=customXml/itemProps1.xml><?xml version="1.0" encoding="utf-8"?>
-<ds:datastoreItem xmlns:ds="http://schemas.openxmlformats.org/officeDocument/2006/customXml" ds:itemID="{476FCECD-25C1-4B46-B394-C84A22B1B604}">
+<ds:datastoreItem xmlns:ds="http://schemas.openxmlformats.org/officeDocument/2006/customXml" ds:itemID="{2B888443-1636-9441-ADC9-58CC0B1B5FD9}">
   <ds:schemaRefs>
     <ds:schemaRef ds:uri="http://schemas.openxmlformats.org/officeDocument/2006/bibliography"/>
   </ds:schemaRefs>

</xml_diff>